<commit_message>
add linked in phone interview
</commit_message>
<xml_diff>
--- a/Interview/src/bq/bq.docx
+++ b/Interview/src/bq/bq.docx
@@ -100,9 +100,6 @@
                 <w:ilvl w:val="0"/>
                 <w:numId w:val="4"/>
               </w:numPr>
-              <w:rPr>
-                <w:rFonts w:hint="eastAsia"/>
-              </w:rPr>
             </w:pPr>
             <w:r>
               <w:rPr>
@@ -150,33 +147,12 @@
                 <w:ilvl w:val="0"/>
                 <w:numId w:val="3"/>
               </w:numPr>
-              <w:rPr>
-                <w:rFonts w:hint="eastAsia"/>
-              </w:rPr>
             </w:pPr>
             <w:r>
               <w:rPr>
                 <w:rFonts w:hint="eastAsia"/>
               </w:rPr>
               <w:t>Handle complicated procedures with lots of condition checking and parameter tuning</w:t>
-            </w:r>
-          </w:p>
-          <w:p>
-            <w:pPr>
-              <w:pStyle w:val="a6"/>
-              <w:numPr>
-                <w:ilvl w:val="0"/>
-                <w:numId w:val="3"/>
-              </w:numPr>
-              <w:rPr>
-                <w:rFonts w:hint="eastAsia"/>
-              </w:rPr>
-            </w:pPr>
-            <w:r>
-              <w:rPr>
-                <w:rFonts w:hint="eastAsia"/>
-              </w:rPr>
-              <w:t>Handle error rollback and environment cleanup</w:t>
             </w:r>
           </w:p>
           <w:p>
@@ -191,47 +167,41 @@
               <w:rPr>
                 <w:rFonts w:hint="eastAsia"/>
               </w:rPr>
-              <w:t>(optional)Handle multithreading on the selected resource</w:t>
-            </w:r>
-            <w:r>
-              <w:rPr>
-                <w:rFonts w:hint="eastAsia"/>
-              </w:rPr>
-              <w:t xml:space="preserve"> on server and storage</w:t>
-            </w:r>
-            <w:r>
-              <w:rPr>
-                <w:rFonts w:hint="eastAsia"/>
-              </w:rPr>
-              <w:t xml:space="preserve"> (edit the system file)</w:t>
-            </w:r>
-          </w:p>
-        </w:tc>
-        <w:tc>
-          <w:tcPr>
-            <w:tcW w:w="2635" w:type="dxa"/>
-          </w:tcPr>
+              <w:t>Handle error rollback and environment cleanup</w:t>
+            </w:r>
+          </w:p>
           <w:p>
             <w:pPr>
               <w:pStyle w:val="a6"/>
               <w:numPr>
                 <w:ilvl w:val="0"/>
-                <w:numId w:val="2"/>
+                <w:numId w:val="3"/>
               </w:numPr>
-              <w:rPr>
-                <w:rFonts w:hint="eastAsia"/>
-              </w:rPr>
             </w:pPr>
             <w:r>
-              <w:t>T</w:t>
-            </w:r>
-            <w:r>
-              <w:rPr>
-                <w:rFonts w:hint="eastAsia"/>
-              </w:rPr>
-              <w:t>riage the issue in the complicated environment to identify the root cause.</w:t>
-            </w:r>
-          </w:p>
+              <w:rPr>
+                <w:rFonts w:hint="eastAsia"/>
+              </w:rPr>
+              <w:t>(optional)Handle multithreading on the selected resource</w:t>
+            </w:r>
+            <w:r>
+              <w:rPr>
+                <w:rFonts w:hint="eastAsia"/>
+              </w:rPr>
+              <w:t xml:space="preserve"> on server and storage</w:t>
+            </w:r>
+            <w:r>
+              <w:rPr>
+                <w:rFonts w:hint="eastAsia"/>
+              </w:rPr>
+              <w:t xml:space="preserve"> (edit the system file)</w:t>
+            </w:r>
+          </w:p>
+        </w:tc>
+        <w:tc>
+          <w:tcPr>
+            <w:tcW w:w="2635" w:type="dxa"/>
+          </w:tcPr>
           <w:p>
             <w:pPr>
               <w:pStyle w:val="a6"/>
@@ -241,65 +211,47 @@
               </w:numPr>
             </w:pPr>
             <w:r>
-              <w:rPr>
-                <w:rFonts w:hint="eastAsia"/>
-              </w:rPr>
-              <w:t>Cooperate with different teams (database, storage, server</w:t>
-            </w:r>
-            <w:r>
-              <w:rPr>
-                <w:rFonts w:hint="eastAsia"/>
-              </w:rPr>
-              <w:t>, customer</w:t>
-            </w:r>
-            <w:r>
-              <w:rPr>
-                <w:rFonts w:hint="eastAsia"/>
-              </w:rPr>
-              <w:t>)</w:t>
-            </w:r>
-          </w:p>
-        </w:tc>
-        <w:tc>
-          <w:tcPr>
-            <w:tcW w:w="2636" w:type="dxa"/>
-          </w:tcPr>
+              <w:t>T</w:t>
+            </w:r>
+            <w:r>
+              <w:rPr>
+                <w:rFonts w:hint="eastAsia"/>
+              </w:rPr>
+              <w:t>riage the issue in the complicated environment to identify the root cause.</w:t>
+            </w:r>
+          </w:p>
           <w:p>
             <w:pPr>
               <w:pStyle w:val="a6"/>
               <w:numPr>
                 <w:ilvl w:val="0"/>
-                <w:numId w:val="1"/>
+                <w:numId w:val="2"/>
               </w:numPr>
-              <w:rPr>
-                <w:rFonts w:hint="eastAsia"/>
-              </w:rPr>
             </w:pPr>
             <w:r>
               <w:rPr>
                 <w:rFonts w:hint="eastAsia"/>
               </w:rPr>
-              <w:t>The late binding features with limited time for development and testing.</w:t>
-            </w:r>
-          </w:p>
-          <w:p>
-            <w:pPr>
-              <w:pStyle w:val="a6"/>
-              <w:numPr>
-                <w:ilvl w:val="0"/>
-                <w:numId w:val="1"/>
-              </w:numPr>
-              <w:rPr>
-                <w:rFonts w:hint="eastAsia"/>
-              </w:rPr>
-            </w:pPr>
-            <w:r>
-              <w:rPr>
-                <w:rFonts w:hint="eastAsia"/>
-              </w:rPr>
-              <w:t>PowerBroker is a new tool required quick learning and deployment</w:t>
-            </w:r>
-          </w:p>
+              <w:t>Cooperate with different teams (database, storage, server</w:t>
+            </w:r>
+            <w:r>
+              <w:rPr>
+                <w:rFonts w:hint="eastAsia"/>
+              </w:rPr>
+              <w:t>, customer</w:t>
+            </w:r>
+            <w:r>
+              <w:rPr>
+                <w:rFonts w:hint="eastAsia"/>
+              </w:rPr>
+              <w:t>)</w:t>
+            </w:r>
+          </w:p>
+        </w:tc>
+        <w:tc>
+          <w:tcPr>
+            <w:tcW w:w="2636" w:type="dxa"/>
+          </w:tcPr>
           <w:p>
             <w:pPr>
               <w:pStyle w:val="a6"/>
@@ -312,6 +264,36 @@
               <w:rPr>
                 <w:rFonts w:hint="eastAsia"/>
               </w:rPr>
+              <w:t>The late binding features with limited time for development and testing.</w:t>
+            </w:r>
+          </w:p>
+          <w:p>
+            <w:pPr>
+              <w:pStyle w:val="a6"/>
+              <w:numPr>
+                <w:ilvl w:val="0"/>
+                <w:numId w:val="1"/>
+              </w:numPr>
+            </w:pPr>
+            <w:r>
+              <w:rPr>
+                <w:rFonts w:hint="eastAsia"/>
+              </w:rPr>
+              <w:t>PowerBroker is a new tool required quick learning and deployment</w:t>
+            </w:r>
+          </w:p>
+          <w:p>
+            <w:pPr>
+              <w:pStyle w:val="a6"/>
+              <w:numPr>
+                <w:ilvl w:val="0"/>
+                <w:numId w:val="1"/>
+              </w:numPr>
+            </w:pPr>
+            <w:r>
+              <w:rPr>
+                <w:rFonts w:hint="eastAsia"/>
+              </w:rPr>
               <w:t>How to securely store</w:t>
             </w:r>
             <w:r>
@@ -380,11 +362,6 @@
             <w:tcW w:w="2635" w:type="dxa"/>
           </w:tcPr>
           <w:p>
-            <w:pPr>
-              <w:rPr>
-                <w:rFonts w:hint="eastAsia"/>
-              </w:rPr>
-            </w:pPr>
             <w:r>
               <w:t>C</w:t>
             </w:r>
@@ -409,11 +386,6 @@
             <w:tcW w:w="2636" w:type="dxa"/>
           </w:tcPr>
           <w:p>
-            <w:pPr>
-              <w:rPr>
-                <w:rFonts w:hint="eastAsia"/>
-              </w:rPr>
-            </w:pPr>
             <w:r>
               <w:t>Q</w:t>
             </w:r>
@@ -465,11 +437,6 @@
             <w:tcW w:w="2635" w:type="dxa"/>
           </w:tcPr>
           <w:p>
-            <w:pPr>
-              <w:rPr>
-                <w:rFonts w:hint="eastAsia"/>
-              </w:rPr>
-            </w:pPr>
             <w:r>
               <w:rPr>
                 <w:rFonts w:hint="eastAsia"/>
@@ -707,7 +674,144 @@
         </w:tc>
       </w:tr>
     </w:tbl>
-    <w:p/>
+    <w:p>
+      <w:pPr>
+        <w:rPr>
+          <w:rFonts w:hint="eastAsia"/>
+        </w:rPr>
+      </w:pPr>
+    </w:p>
+    <w:p>
+      <w:pPr>
+        <w:rPr>
+          <w:rFonts w:hint="eastAsia"/>
+        </w:rPr>
+      </w:pPr>
+    </w:p>
+    <w:p>
+      <w:pPr>
+        <w:rPr>
+          <w:rFonts w:hint="eastAsia"/>
+        </w:rPr>
+      </w:pPr>
+      <w:r>
+        <w:rPr>
+          <w:rFonts w:hint="eastAsia"/>
+        </w:rPr>
+        <w:t>I</w:t>
+      </w:r>
+      <w:r>
+        <w:t>’</w:t>
+      </w:r>
+      <w:r>
+        <w:rPr>
+          <w:rFonts w:hint="eastAsia"/>
+        </w:rPr>
+        <w:t>m software engineer working for Oracle for 4 years. I</w:t>
+      </w:r>
+      <w:r>
+        <w:t>’</w:t>
+      </w:r>
+      <w:r>
+        <w:rPr>
+          <w:rFonts w:hint="eastAsia"/>
+        </w:rPr>
+        <w:t>m working on the product called Snapshot Manager (SMU) which is the Java web application and service that pr</w:t>
+      </w:r>
+      <w:r>
+        <w:rPr>
+          <w:rFonts w:hint="eastAsia"/>
+        </w:rPr>
+        <w:t>ovides the data protection solutions for oracle databases. I have two</w:t>
+      </w:r>
+      <w:r>
+        <w:rPr>
+          <w:rFonts w:hint="eastAsia"/>
+        </w:rPr>
+        <w:t xml:space="preserve"> major</w:t>
+      </w:r>
+      <w:r>
+        <w:rPr>
+          <w:rFonts w:hint="eastAsia"/>
+        </w:rPr>
+        <w:t xml:space="preserve"> roles or responsibilities: one is core product feature development</w:t>
+      </w:r>
+      <w:r>
+        <w:rPr>
+          <w:rFonts w:hint="eastAsia"/>
+        </w:rPr>
+        <w:t xml:space="preserve"> mostly backend </w:t>
+      </w:r>
+      <w:r>
+        <w:t>and</w:t>
+      </w:r>
+      <w:r>
+        <w:rPr>
+          <w:rFonts w:hint="eastAsia"/>
+        </w:rPr>
+        <w:t xml:space="preserve"> API</w:t>
+      </w:r>
+      <w:r>
+        <w:rPr>
+          <w:rFonts w:hint="eastAsia"/>
+        </w:rPr>
+        <w:t xml:space="preserve">. And the other is to fix critical </w:t>
+      </w:r>
+      <w:r>
+        <w:t>customer</w:t>
+      </w:r>
+      <w:r>
+        <w:rPr>
+          <w:rFonts w:hint="eastAsia"/>
+        </w:rPr>
+        <w:t xml:space="preserve"> issue and design features</w:t>
+      </w:r>
+      <w:r>
+        <w:rPr>
+          <w:rFonts w:hint="eastAsia"/>
+        </w:rPr>
+        <w:t xml:space="preserve"> and </w:t>
+      </w:r>
+      <w:r>
+        <w:t>integration</w:t>
+      </w:r>
+      <w:r>
+        <w:rPr>
+          <w:rFonts w:hint="eastAsia"/>
+        </w:rPr>
+        <w:t xml:space="preserve"> </w:t>
+      </w:r>
+      <w:r>
+        <w:t>solutions based</w:t>
+      </w:r>
+      <w:r>
+        <w:rPr>
+          <w:rFonts w:hint="eastAsia"/>
+        </w:rPr>
+        <w:t xml:space="preserve"> on customer request.</w:t>
+      </w:r>
+      <w:r>
+        <w:rPr>
+          <w:rFonts w:hint="eastAsia"/>
+        </w:rPr>
+        <w:t xml:space="preserve"> </w:t>
+      </w:r>
+    </w:p>
+    <w:p>
+      <w:pPr>
+        <w:rPr>
+          <w:rFonts w:hint="eastAsia"/>
+        </w:rPr>
+      </w:pPr>
+    </w:p>
+    <w:p>
+      <w:r>
+        <w:rPr>
+          <w:rFonts w:hint="eastAsia"/>
+        </w:rPr>
+        <w:t>I joined the team when the product is in the beta phase and now it becomes more mature.</w:t>
+      </w:r>
+    </w:p>
     <w:sectPr>
       <w:pgSz w:w="15840" w:h="12240" w:orient="landscape"/>
       <w:pgMar w:top="1800" w:right="1440" w:bottom="1800" w:left="1440" w:header="720" w:footer="720" w:gutter="0"/>
@@ -1396,6 +1500,7 @@
   <w:style w:type="paragraph" w:default="1" w:styleId="a">
     <w:name w:val="Normal"/>
     <w:qFormat/>
+    <w:rsid w:val="00164D1D"/>
   </w:style>
   <w:style w:type="character" w:default="1" w:styleId="a0">
     <w:name w:val="Default Paragraph Font"/>

</xml_diff>